<commit_message>
Adding screenshots and documentations
</commit_message>
<xml_diff>
--- a/Documentation/Manual Test Routine Guide.docx
+++ b/Documentation/Manual Test Routine Guide.docx
@@ -164,14 +164,27 @@
       <w:r>
         <w:t xml:space="preserve">Figure </w:t>
       </w:r>
-      <w:fldSimple w:instr=" SEQ Figure \* ARABIC ">
-        <w:r>
-          <w:rPr>
-            <w:noProof/>
-          </w:rPr>
-          <w:t>1</w:t>
-        </w:r>
-      </w:fldSimple>
+      <w:r>
+        <w:fldChar w:fldCharType="begin"/>
+      </w:r>
+      <w:r>
+        <w:instrText xml:space="preserve"> SEQ Figure \* ARABIC </w:instrText>
+      </w:r>
+      <w:r>
+        <w:fldChar w:fldCharType="separate"/>
+      </w:r>
+      <w:r>
+        <w:rPr>
+          <w:noProof/>
+        </w:rPr>
+        <w:t>1</w:t>
+      </w:r>
+      <w:r>
+        <w:rPr>
+          <w:noProof/>
+        </w:rPr>
+        <w:fldChar w:fldCharType="end"/>
+      </w:r>
       <w:r>
         <w:t xml:space="preserve"> Calibration testing screen capture</w:t>
       </w:r>
@@ -271,14 +284,27 @@
       <w:r>
         <w:t xml:space="preserve">Figure </w:t>
       </w:r>
-      <w:fldSimple w:instr=" SEQ Figure \* ARABIC ">
-        <w:r>
-          <w:rPr>
-            <w:noProof/>
-          </w:rPr>
-          <w:t>2</w:t>
-        </w:r>
-      </w:fldSimple>
+      <w:r>
+        <w:fldChar w:fldCharType="begin"/>
+      </w:r>
+      <w:r>
+        <w:instrText xml:space="preserve"> SEQ Figure \* ARABIC </w:instrText>
+      </w:r>
+      <w:r>
+        <w:fldChar w:fldCharType="separate"/>
+      </w:r>
+      <w:r>
+        <w:rPr>
+          <w:noProof/>
+        </w:rPr>
+        <w:t>2</w:t>
+      </w:r>
+      <w:r>
+        <w:rPr>
+          <w:noProof/>
+        </w:rPr>
+        <w:fldChar w:fldCharType="end"/>
+      </w:r>
       <w:r>
         <w:t xml:space="preserve"> Vertical movement test</w:t>
       </w:r>
@@ -358,14 +384,27 @@
       <w:r>
         <w:t xml:space="preserve">Figure </w:t>
       </w:r>
-      <w:fldSimple w:instr=" SEQ Figure \* ARABIC ">
-        <w:r>
-          <w:rPr>
-            <w:noProof/>
-          </w:rPr>
-          <w:t>3</w:t>
-        </w:r>
-      </w:fldSimple>
+      <w:r>
+        <w:fldChar w:fldCharType="begin"/>
+      </w:r>
+      <w:r>
+        <w:instrText xml:space="preserve"> SEQ Figure \* ARABIC </w:instrText>
+      </w:r>
+      <w:r>
+        <w:fldChar w:fldCharType="separate"/>
+      </w:r>
+      <w:r>
+        <w:rPr>
+          <w:noProof/>
+        </w:rPr>
+        <w:t>3</w:t>
+      </w:r>
+      <w:r>
+        <w:rPr>
+          <w:noProof/>
+        </w:rPr>
+        <w:fldChar w:fldCharType="end"/>
+      </w:r>
       <w:r>
         <w:t xml:space="preserve"> Horizontal movement test</w:t>
       </w:r>
@@ -454,18 +493,85 @@
     </w:p>
     <w:p>
       <w:pPr>
-        <w:ind w:left="359"/>
-        <w:rPr>
-          <w:b/>
-          <w:bCs/>
-        </w:rPr>
-      </w:pPr>
-      <w:r>
-        <w:rPr>
-          <w:b/>
-          <w:bCs/>
-        </w:rPr>
-        <w:t>&lt;Insert LCD display SS&gt;</w:t>
+        <w:keepNext/>
+        <w:tabs>
+          <w:tab w:val="left" w:pos="90"/>
+        </w:tabs>
+        <w:spacing w:after="0"/>
+        <w:jc w:val="center"/>
+      </w:pPr>
+      <w:r>
+        <w:rPr>
+          <w:noProof/>
+        </w:rPr>
+        <w:drawing>
+          <wp:inline distT="0" distB="0" distL="0" distR="0" wp14:anchorId="3DF9C1E3" wp14:editId="2F6E7FF7">
+            <wp:extent cx="3253003" cy="1466490"/>
+            <wp:effectExtent l="0" t="0" r="5080" b="635"/>
+            <wp:docPr id="6" name="Picture 6" descr="A picture containing text&#10;&#10;Description automatically generated"/>
+            <wp:cNvGraphicFramePr>
+              <a:graphicFrameLocks xmlns:a="http://schemas.openxmlformats.org/drawingml/2006/main" noChangeAspect="1"/>
+            </wp:cNvGraphicFramePr>
+            <a:graphic xmlns:a="http://schemas.openxmlformats.org/drawingml/2006/main">
+              <a:graphicData uri="http://schemas.openxmlformats.org/drawingml/2006/picture">
+                <pic:pic xmlns:pic="http://schemas.openxmlformats.org/drawingml/2006/picture">
+                  <pic:nvPicPr>
+                    <pic:cNvPr id="6" name="Picture 6" descr="A picture containing text&#10;&#10;Description automatically generated"/>
+                    <pic:cNvPicPr/>
+                  </pic:nvPicPr>
+                  <pic:blipFill rotWithShape="1">
+                    <a:blip r:embed="rId8" cstate="print">
+                      <a:extLst>
+                        <a:ext uri="{28A0092B-C50C-407E-A947-70E740481C1C}">
+                          <a14:useLocalDpi xmlns:a14="http://schemas.microsoft.com/office/drawing/2010/main" val="0"/>
+                        </a:ext>
+                      </a:extLst>
+                    </a:blip>
+                    <a:srcRect l="4318" t="34888" r="2324" b="8996"/>
+                    <a:stretch/>
+                  </pic:blipFill>
+                  <pic:spPr bwMode="auto">
+                    <a:xfrm>
+                      <a:off x="0" y="0"/>
+                      <a:ext cx="3274581" cy="1476218"/>
+                    </a:xfrm>
+                    <a:prstGeom prst="rect">
+                      <a:avLst/>
+                    </a:prstGeom>
+                    <a:ln>
+                      <a:noFill/>
+                    </a:ln>
+                    <a:extLst>
+                      <a:ext uri="{53640926-AAD7-44D8-BBD7-CCE9431645EC}">
+                        <a14:shadowObscured xmlns:a14="http://schemas.microsoft.com/office/drawing/2010/main"/>
+                      </a:ext>
+                    </a:extLst>
+                  </pic:spPr>
+                </pic:pic>
+              </a:graphicData>
+            </a:graphic>
+          </wp:inline>
+        </w:drawing>
+      </w:r>
+    </w:p>
+    <w:p>
+      <w:pPr>
+        <w:pStyle w:val="Caption"/>
+        <w:jc w:val="center"/>
+      </w:pPr>
+      <w:r>
+        <w:t xml:space="preserve">Figure </w:t>
+      </w:r>
+      <w:fldSimple w:instr=" SEQ Figure \* ARABIC ">
+        <w:r>
+          <w:rPr>
+            <w:noProof/>
+          </w:rPr>
+          <w:t>4</w:t>
+        </w:r>
+      </w:fldSimple>
+      <w:r>
+        <w:t xml:space="preserve"> LCD Screen 1</w:t>
       </w:r>
     </w:p>
     <w:p>
@@ -513,23 +619,98 @@
         <w:t xml:space="preserve">Line 2: </w:t>
       </w:r>
       <w:r>
-        <w:t>Counting Steps…</w:t>
-      </w:r>
-    </w:p>
-    <w:p>
-      <w:pPr>
-        <w:ind w:left="359"/>
-        <w:rPr>
-          <w:b/>
-          <w:bCs/>
-        </w:rPr>
-      </w:pPr>
-      <w:r>
-        <w:rPr>
-          <w:b/>
-          <w:bCs/>
-        </w:rPr>
-        <w:t>&lt;Insert LCD display SS&gt;</w:t>
+        <w:t xml:space="preserve">Counting </w:t>
+      </w:r>
+      <w:proofErr w:type="gramStart"/>
+      <w:r>
+        <w:t>Steps</w:t>
+      </w:r>
+      <w:r>
+        <w:t>..</w:t>
+      </w:r>
+      <w:proofErr w:type="gramEnd"/>
+    </w:p>
+    <w:p>
+      <w:pPr>
+        <w:keepNext/>
+        <w:tabs>
+          <w:tab w:val="left" w:pos="90"/>
+        </w:tabs>
+        <w:spacing w:after="0"/>
+        <w:jc w:val="center"/>
+      </w:pPr>
+      <w:r>
+        <w:rPr>
+          <w:noProof/>
+        </w:rPr>
+        <w:drawing>
+          <wp:inline distT="0" distB="0" distL="0" distR="0" wp14:anchorId="6EAE7C2F" wp14:editId="3CF3C9B5">
+            <wp:extent cx="1653984" cy="3203630"/>
+            <wp:effectExtent l="6032" t="0" r="0" b="0"/>
+            <wp:docPr id="7" name="Picture 7" descr="A picture containing text, electronics&#10;&#10;Description automatically generated"/>
+            <wp:cNvGraphicFramePr>
+              <a:graphicFrameLocks xmlns:a="http://schemas.openxmlformats.org/drawingml/2006/main" noChangeAspect="1"/>
+            </wp:cNvGraphicFramePr>
+            <a:graphic xmlns:a="http://schemas.openxmlformats.org/drawingml/2006/main">
+              <a:graphicData uri="http://schemas.openxmlformats.org/drawingml/2006/picture">
+                <pic:pic xmlns:pic="http://schemas.openxmlformats.org/drawingml/2006/picture">
+                  <pic:nvPicPr>
+                    <pic:cNvPr id="7" name="Picture 7" descr="A picture containing text, electronics&#10;&#10;Description automatically generated"/>
+                    <pic:cNvPicPr/>
+                  </pic:nvPicPr>
+                  <pic:blipFill rotWithShape="1">
+                    <a:blip r:embed="rId9" cstate="print">
+                      <a:extLst>
+                        <a:ext uri="{28A0092B-C50C-407E-A947-70E740481C1C}">
+                          <a14:useLocalDpi xmlns:a14="http://schemas.microsoft.com/office/drawing/2010/main" val="0"/>
+                        </a:ext>
+                      </a:extLst>
+                    </a:blip>
+                    <a:srcRect l="40007" r="24692" b="8832"/>
+                    <a:stretch/>
+                  </pic:blipFill>
+                  <pic:spPr bwMode="auto">
+                    <a:xfrm rot="5400000">
+                      <a:off x="0" y="0"/>
+                      <a:ext cx="1675953" cy="3246182"/>
+                    </a:xfrm>
+                    <a:prstGeom prst="rect">
+                      <a:avLst/>
+                    </a:prstGeom>
+                    <a:ln>
+                      <a:noFill/>
+                    </a:ln>
+                    <a:extLst>
+                      <a:ext uri="{53640926-AAD7-44D8-BBD7-CCE9431645EC}">
+                        <a14:shadowObscured xmlns:a14="http://schemas.microsoft.com/office/drawing/2010/main"/>
+                      </a:ext>
+                    </a:extLst>
+                  </pic:spPr>
+                </pic:pic>
+              </a:graphicData>
+            </a:graphic>
+          </wp:inline>
+        </w:drawing>
+      </w:r>
+    </w:p>
+    <w:p>
+      <w:pPr>
+        <w:pStyle w:val="Caption"/>
+        <w:jc w:val="center"/>
+      </w:pPr>
+      <w:r>
+        <w:t xml:space="preserve">Figure </w:t>
+      </w:r>
+      <w:fldSimple w:instr=" SEQ Figure \* ARABIC ">
+        <w:r>
+          <w:rPr>
+            <w:noProof/>
+          </w:rPr>
+          <w:t>5</w:t>
+        </w:r>
+      </w:fldSimple>
+      <w:r>
+        <w:t xml:space="preserve"> LCD Screen 2</w:t>
       </w:r>
     </w:p>
     <w:p>
@@ -544,6 +725,7 @@
         </w:tabs>
       </w:pPr>
       <w:r>
+        <w:lastRenderedPageBreak/>
         <w:t>Screen 3</w:t>
       </w:r>
     </w:p>
@@ -579,18 +761,89 @@
     </w:p>
     <w:p>
       <w:pPr>
+        <w:keepNext/>
+        <w:spacing w:after="0"/>
         <w:ind w:left="359"/>
+        <w:jc w:val="center"/>
+      </w:pPr>
+      <w:r>
         <w:rPr>
           <w:b/>
           <w:bCs/>
-        </w:rPr>
-      </w:pPr>
-      <w:r>
+          <w:noProof/>
+        </w:rPr>
+        <w:drawing>
+          <wp:inline distT="0" distB="0" distL="0" distR="0" wp14:anchorId="3E8814DE" wp14:editId="0765269D">
+            <wp:extent cx="1580152" cy="3001553"/>
+            <wp:effectExtent l="0" t="5715" r="0" b="0"/>
+            <wp:docPr id="8" name="Picture 8" descr="A picture containing text, electronics&#10;&#10;Description automatically generated"/>
+            <wp:cNvGraphicFramePr>
+              <a:graphicFrameLocks xmlns:a="http://schemas.openxmlformats.org/drawingml/2006/main" noChangeAspect="1"/>
+            </wp:cNvGraphicFramePr>
+            <a:graphic xmlns:a="http://schemas.openxmlformats.org/drawingml/2006/main">
+              <a:graphicData uri="http://schemas.openxmlformats.org/drawingml/2006/picture">
+                <pic:pic xmlns:pic="http://schemas.openxmlformats.org/drawingml/2006/picture">
+                  <pic:nvPicPr>
+                    <pic:cNvPr id="8" name="Picture 8" descr="A picture containing text, electronics&#10;&#10;Description automatically generated"/>
+                    <pic:cNvPicPr/>
+                  </pic:nvPicPr>
+                  <pic:blipFill rotWithShape="1">
+                    <a:blip r:embed="rId10" cstate="print">
+                      <a:extLst>
+                        <a:ext uri="{28A0092B-C50C-407E-A947-70E740481C1C}">
+                          <a14:useLocalDpi xmlns:a14="http://schemas.microsoft.com/office/drawing/2010/main" val="0"/>
+                        </a:ext>
+                      </a:extLst>
+                    </a:blip>
+                    <a:srcRect l="45285" t="-306" r="16770" b="4203"/>
+                    <a:stretch/>
+                  </pic:blipFill>
+                  <pic:spPr bwMode="auto">
+                    <a:xfrm rot="5400000">
+                      <a:off x="0" y="0"/>
+                      <a:ext cx="1600532" cy="3040265"/>
+                    </a:xfrm>
+                    <a:prstGeom prst="rect">
+                      <a:avLst/>
+                    </a:prstGeom>
+                    <a:ln>
+                      <a:noFill/>
+                    </a:ln>
+                    <a:extLst>
+                      <a:ext uri="{53640926-AAD7-44D8-BBD7-CCE9431645EC}">
+                        <a14:shadowObscured xmlns:a14="http://schemas.microsoft.com/office/drawing/2010/main"/>
+                      </a:ext>
+                    </a:extLst>
+                  </pic:spPr>
+                </pic:pic>
+              </a:graphicData>
+            </a:graphic>
+          </wp:inline>
+        </w:drawing>
+      </w:r>
+    </w:p>
+    <w:p>
+      <w:pPr>
+        <w:pStyle w:val="Caption"/>
+        <w:jc w:val="center"/>
         <w:rPr>
           <w:b/>
           <w:bCs/>
         </w:rPr>
-        <w:t>&lt;Insert LCD display SS&gt;</w:t>
+      </w:pPr>
+      <w:r>
+        <w:t xml:space="preserve">Figure </w:t>
+      </w:r>
+      <w:fldSimple w:instr=" SEQ Figure \* ARABIC ">
+        <w:r>
+          <w:rPr>
+            <w:noProof/>
+          </w:rPr>
+          <w:t>6</w:t>
+        </w:r>
+      </w:fldSimple>
+      <w:r>
+        <w:t xml:space="preserve"> LCD Screen 3</w:t>
       </w:r>
     </w:p>
     <w:p>
@@ -656,17 +909,17 @@
     <w:p>
       <w:pPr>
         <w:keepNext/>
+        <w:spacing w:after="0"/>
         <w:jc w:val="center"/>
       </w:pPr>
       <w:r>
         <w:rPr>
           <w:noProof/>
         </w:rPr>
-        <w:lastRenderedPageBreak/>
         <w:drawing>
-          <wp:inline distT="0" distB="0" distL="0" distR="0" wp14:anchorId="09492D75" wp14:editId="06EC37AE">
-            <wp:extent cx="4564966" cy="2887706"/>
-            <wp:effectExtent l="0" t="0" r="7620" b="8255"/>
+          <wp:inline distT="0" distB="0" distL="0" distR="0" wp14:anchorId="09492D75" wp14:editId="22FFAE5B">
+            <wp:extent cx="4268342" cy="2700068"/>
+            <wp:effectExtent l="0" t="0" r="0" b="5080"/>
             <wp:docPr id="4" name="Picture 4" descr="Text&#10;&#10;Description automatically generated"/>
             <wp:cNvGraphicFramePr>
               <a:graphicFrameLocks xmlns:a="http://schemas.openxmlformats.org/drawingml/2006/main" noChangeAspect="1"/>
@@ -679,7 +932,7 @@
                     <pic:cNvPicPr/>
                   </pic:nvPicPr>
                   <pic:blipFill>
-                    <a:blip r:embed="rId8">
+                    <a:blip r:embed="rId11">
                       <a:extLst>
                         <a:ext uri="{28A0092B-C50C-407E-A947-70E740481C1C}">
                           <a14:useLocalDpi xmlns:a14="http://schemas.microsoft.com/office/drawing/2010/main" val="0"/>
@@ -693,7 +946,7 @@
                   <pic:spPr>
                     <a:xfrm>
                       <a:off x="0" y="0"/>
-                      <a:ext cx="4615926" cy="2919942"/>
+                      <a:ext cx="4343875" cy="2747849"/>
                     </a:xfrm>
                     <a:prstGeom prst="rect">
                       <a:avLst/>
@@ -714,51 +967,493 @@
       <w:r>
         <w:t xml:space="preserve">Figure </w:t>
       </w:r>
+      <w:r>
+        <w:fldChar w:fldCharType="begin"/>
+      </w:r>
+      <w:r>
+        <w:instrText xml:space="preserve"> SEQ Figure \* ARABIC </w:instrText>
+      </w:r>
+      <w:r>
+        <w:fldChar w:fldCharType="separate"/>
+      </w:r>
+      <w:r>
+        <w:rPr>
+          <w:noProof/>
+        </w:rPr>
+        <w:t>7</w:t>
+      </w:r>
+      <w:r>
+        <w:rPr>
+          <w:noProof/>
+        </w:rPr>
+        <w:fldChar w:fldCharType="end"/>
+      </w:r>
+      <w:r>
+        <w:t xml:space="preserve"> Pedometer terminal display test</w:t>
+      </w:r>
+    </w:p>
+    <w:p>
+      <w:r>
+        <w:t xml:space="preserve">Check if the accurate number of steps are detected by the pedometer device. </w:t>
+      </w:r>
+    </w:p>
+    <w:p>
+      <w:r>
+        <w:t>This test should also include border line testing mentioned below:</w:t>
+      </w:r>
+    </w:p>
+    <w:p>
+      <w:pPr>
+        <w:pStyle w:val="ListParagraph"/>
+        <w:numPr>
+          <w:ilvl w:val="0"/>
+          <w:numId w:val="3"/>
+        </w:numPr>
+      </w:pPr>
+      <w:r>
+        <w:t>Move the board in vertical motion, it should not increment steps.</w:t>
+      </w:r>
+    </w:p>
+    <w:p>
+      <w:pPr>
+        <w:pStyle w:val="ListParagraph"/>
+        <w:numPr>
+          <w:ilvl w:val="0"/>
+          <w:numId w:val="3"/>
+        </w:numPr>
+      </w:pPr>
+      <w:r>
+        <w:t>Move the board in horizontal motion, it should not increment steps.</w:t>
+      </w:r>
+    </w:p>
+    <w:p>
+      <w:r>
+        <w:t>Check the videos for better clarity.</w:t>
+      </w:r>
+    </w:p>
+    <w:p>
+      <w:pPr>
+        <w:keepNext/>
+        <w:spacing w:after="0"/>
+        <w:jc w:val="center"/>
+      </w:pPr>
+      <w:r>
+        <w:rPr>
+          <w:noProof/>
+        </w:rPr>
+        <w:lastRenderedPageBreak/>
+        <mc:AlternateContent>
+          <mc:Choice Requires="wps">
+            <w:drawing>
+              <wp:anchor distT="0" distB="0" distL="114300" distR="114300" simplePos="0" relativeHeight="251662336" behindDoc="0" locked="0" layoutInCell="1" allowOverlap="1" wp14:anchorId="03B54DFF" wp14:editId="1CE93F62">
+                <wp:simplePos x="0" y="0"/>
+                <wp:positionH relativeFrom="column">
+                  <wp:posOffset>4485736</wp:posOffset>
+                </wp:positionH>
+                <wp:positionV relativeFrom="paragraph">
+                  <wp:posOffset>2372265</wp:posOffset>
+                </wp:positionV>
+                <wp:extent cx="1811547" cy="853764"/>
+                <wp:effectExtent l="0" t="0" r="17780" b="22860"/>
+                <wp:wrapNone/>
+                <wp:docPr id="12" name="Text Box 12"/>
+                <wp:cNvGraphicFramePr/>
+                <a:graphic xmlns:a="http://schemas.openxmlformats.org/drawingml/2006/main">
+                  <a:graphicData uri="http://schemas.microsoft.com/office/word/2010/wordprocessingShape">
+                    <wps:wsp>
+                      <wps:cNvSpPr txBox="1"/>
+                      <wps:spPr>
+                        <a:xfrm>
+                          <a:off x="0" y="0"/>
+                          <a:ext cx="1811547" cy="853764"/>
+                        </a:xfrm>
+                        <a:prstGeom prst="rect">
+                          <a:avLst/>
+                        </a:prstGeom>
+                        <a:solidFill>
+                          <a:schemeClr val="lt1"/>
+                        </a:solidFill>
+                        <a:ln w="6350">
+                          <a:solidFill>
+                            <a:prstClr val="black"/>
+                          </a:solidFill>
+                        </a:ln>
+                      </wps:spPr>
+                      <wps:txbx>
+                        <w:txbxContent>
+                          <w:p>
+                            <w:r>
+                              <w:t xml:space="preserve">Displays the </w:t>
+                            </w:r>
+                            <w:r>
+                              <w:t>number of steps taken corresponding to the motion of the sensor (development board).</w:t>
+                            </w:r>
+                          </w:p>
+                        </w:txbxContent>
+                      </wps:txbx>
+                      <wps:bodyPr rot="0" spcFirstLastPara="0" vertOverflow="overflow" horzOverflow="overflow" vert="horz" wrap="square" lIns="91440" tIns="45720" rIns="91440" bIns="45720" numCol="1" spcCol="0" rtlCol="0" fromWordArt="0" anchor="t" anchorCtr="0" forceAA="0" compatLnSpc="1">
+                        <a:prstTxWarp prst="textNoShape">
+                          <a:avLst/>
+                        </a:prstTxWarp>
+                        <a:noAutofit/>
+                      </wps:bodyPr>
+                    </wps:wsp>
+                  </a:graphicData>
+                </a:graphic>
+                <wp14:sizeRelH relativeFrom="margin">
+                  <wp14:pctWidth>0</wp14:pctWidth>
+                </wp14:sizeRelH>
+                <wp14:sizeRelV relativeFrom="margin">
+                  <wp14:pctHeight>0</wp14:pctHeight>
+                </wp14:sizeRelV>
+              </wp:anchor>
+            </w:drawing>
+          </mc:Choice>
+          <mc:Fallback>
+            <w:pict>
+              <v:shapetype w14:anchorId="03B54DFF" id="_x0000_t202" coordsize="21600,21600" o:spt="202" path="m,l,21600r21600,l21600,xe">
+                <v:stroke joinstyle="miter"/>
+                <v:path gradientshapeok="t" o:connecttype="rect"/>
+              </v:shapetype>
+              <v:shape id="Text Box 12" o:spid="_x0000_s1026" type="#_x0000_t202" style="position:absolute;left:0;text-align:left;margin-left:353.2pt;margin-top:186.8pt;width:142.65pt;height:67.25pt;z-index:251662336;visibility:visible;mso-wrap-style:square;mso-width-percent:0;mso-height-percent:0;mso-wrap-distance-left:9pt;mso-wrap-distance-top:0;mso-wrap-distance-right:9pt;mso-wrap-distance-bottom:0;mso-position-horizontal:absolute;mso-position-horizontal-relative:text;mso-position-vertical:absolute;mso-position-vertical-relative:text;mso-width-percent:0;mso-height-percent:0;mso-width-relative:margin;mso-height-relative:margin;v-text-anchor:top" o:gfxdata="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" fillcolor="white [3201]" strokeweight=".5pt">
+                <v:textbox>
+                  <w:txbxContent>
+                    <w:p>
+                      <w:r>
+                        <w:t xml:space="preserve">Displays the </w:t>
+                      </w:r>
+                      <w:r>
+                        <w:t>number of steps taken corresponding to the motion of the sensor (development board).</w:t>
+                      </w:r>
+                    </w:p>
+                  </w:txbxContent>
+                </v:textbox>
+              </v:shape>
+            </w:pict>
+          </mc:Fallback>
+        </mc:AlternateContent>
+      </w:r>
+      <w:r>
+        <w:rPr>
+          <w:noProof/>
+        </w:rPr>
+        <mc:AlternateContent>
+          <mc:Choice Requires="wps">
+            <w:drawing>
+              <wp:anchor distT="0" distB="0" distL="114300" distR="114300" simplePos="0" relativeHeight="251664384" behindDoc="0" locked="0" layoutInCell="1" allowOverlap="1" wp14:anchorId="0143742E" wp14:editId="565D4471">
+                <wp:simplePos x="0" y="0"/>
+                <wp:positionH relativeFrom="column">
+                  <wp:posOffset>3751245</wp:posOffset>
+                </wp:positionH>
+                <wp:positionV relativeFrom="paragraph">
+                  <wp:posOffset>2777873</wp:posOffset>
+                </wp:positionV>
+                <wp:extent cx="636557" cy="101720"/>
+                <wp:effectExtent l="19050" t="19050" r="11430" b="31750"/>
+                <wp:wrapNone/>
+                <wp:docPr id="13" name="Arrow: Right 13"/>
+                <wp:cNvGraphicFramePr/>
+                <a:graphic xmlns:a="http://schemas.openxmlformats.org/drawingml/2006/main">
+                  <a:graphicData uri="http://schemas.microsoft.com/office/word/2010/wordprocessingShape">
+                    <wps:wsp>
+                      <wps:cNvSpPr/>
+                      <wps:spPr>
+                        <a:xfrm rot="10800000">
+                          <a:off x="0" y="0"/>
+                          <a:ext cx="636557" cy="101720"/>
+                        </a:xfrm>
+                        <a:prstGeom prst="rightArrow">
+                          <a:avLst/>
+                        </a:prstGeom>
+                      </wps:spPr>
+                      <wps:style>
+                        <a:lnRef idx="2">
+                          <a:schemeClr val="accent1">
+                            <a:shade val="50000"/>
+                          </a:schemeClr>
+                        </a:lnRef>
+                        <a:fillRef idx="1">
+                          <a:schemeClr val="accent1"/>
+                        </a:fillRef>
+                        <a:effectRef idx="0">
+                          <a:schemeClr val="accent1"/>
+                        </a:effectRef>
+                        <a:fontRef idx="minor">
+                          <a:schemeClr val="lt1"/>
+                        </a:fontRef>
+                      </wps:style>
+                      <wps:bodyPr rot="0" spcFirstLastPara="0" vertOverflow="overflow" horzOverflow="overflow" vert="horz" wrap="square" lIns="91440" tIns="45720" rIns="91440" bIns="45720" numCol="1" spcCol="0" rtlCol="0" fromWordArt="0" anchor="ctr" anchorCtr="0" forceAA="0" compatLnSpc="1">
+                        <a:prstTxWarp prst="textNoShape">
+                          <a:avLst/>
+                        </a:prstTxWarp>
+                        <a:noAutofit/>
+                      </wps:bodyPr>
+                    </wps:wsp>
+                  </a:graphicData>
+                </a:graphic>
+                <wp14:sizeRelH relativeFrom="margin">
+                  <wp14:pctWidth>0</wp14:pctWidth>
+                </wp14:sizeRelH>
+                <wp14:sizeRelV relativeFrom="margin">
+                  <wp14:pctHeight>0</wp14:pctHeight>
+                </wp14:sizeRelV>
+              </wp:anchor>
+            </w:drawing>
+          </mc:Choice>
+          <mc:Fallback>
+            <w:pict>
+              <v:shapetype w14:anchorId="47CB161A" id="_x0000_t13" coordsize="21600,21600" o:spt="13" adj="16200,5400" path="m@0,l@0@1,0@1,0@2@0@2@0,21600,21600,10800xe">
+                <v:stroke joinstyle="miter"/>
+                <v:formulas>
+                  <v:f eqn="val #0"/>
+                  <v:f eqn="val #1"/>
+                  <v:f eqn="sum height 0 #1"/>
+                  <v:f eqn="sum 10800 0 #1"/>
+                  <v:f eqn="sum width 0 #0"/>
+                  <v:f eqn="prod @4 @3 10800"/>
+                  <v:f eqn="sum width 0 @5"/>
+                </v:formulas>
+                <v:path o:connecttype="custom" o:connectlocs="@0,0;0,10800;@0,21600;21600,10800" o:connectangles="270,180,90,0" textboxrect="0,@1,@6,@2"/>
+                <v:handles>
+                  <v:h position="#0,#1" xrange="0,21600" yrange="0,10800"/>
+                </v:handles>
+              </v:shapetype>
+              <v:shape id="Arrow: Right 13" o:spid="_x0000_s1026" type="#_x0000_t13" style="position:absolute;margin-left:295.35pt;margin-top:218.75pt;width:50.1pt;height:8pt;rotation:180;z-index:251664384;visibility:visible;mso-wrap-style:square;mso-width-percent:0;mso-height-percent:0;mso-wrap-distance-left:9pt;mso-wrap-distance-top:0;mso-wrap-distance-right:9pt;mso-wrap-distance-bottom:0;mso-position-horizontal:absolute;mso-position-horizontal-relative:text;mso-position-vertical:absolute;mso-position-vertical-relative:text;mso-width-percent:0;mso-height-percent:0;mso-width-relative:margin;mso-height-relative:margin;v-text-anchor:middle" o:gfxdata="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" adj="19874" fillcolor="#4472c4 [3204]" strokecolor="#1f3763 [1604]" strokeweight="1pt"/>
+            </w:pict>
+          </mc:Fallback>
+        </mc:AlternateContent>
+      </w:r>
+      <w:r>
+        <w:rPr>
+          <w:noProof/>
+        </w:rPr>
+        <mc:AlternateContent>
+          <mc:Choice Requires="wps">
+            <w:drawing>
+              <wp:anchor distT="0" distB="0" distL="114300" distR="114300" simplePos="0" relativeHeight="251660288" behindDoc="0" locked="0" layoutInCell="1" allowOverlap="1" wp14:anchorId="555B84AC" wp14:editId="3970B3B1">
+                <wp:simplePos x="0" y="0"/>
+                <wp:positionH relativeFrom="column">
+                  <wp:posOffset>4451230</wp:posOffset>
+                </wp:positionH>
+                <wp:positionV relativeFrom="paragraph">
+                  <wp:posOffset>258792</wp:posOffset>
+                </wp:positionV>
+                <wp:extent cx="2070340" cy="810883"/>
+                <wp:effectExtent l="0" t="0" r="25400" b="27940"/>
+                <wp:wrapNone/>
+                <wp:docPr id="11" name="Text Box 11"/>
+                <wp:cNvGraphicFramePr/>
+                <a:graphic xmlns:a="http://schemas.openxmlformats.org/drawingml/2006/main">
+                  <a:graphicData uri="http://schemas.microsoft.com/office/word/2010/wordprocessingShape">
+                    <wps:wsp>
+                      <wps:cNvSpPr txBox="1"/>
+                      <wps:spPr>
+                        <a:xfrm>
+                          <a:off x="0" y="0"/>
+                          <a:ext cx="2070340" cy="810883"/>
+                        </a:xfrm>
+                        <a:prstGeom prst="rect">
+                          <a:avLst/>
+                        </a:prstGeom>
+                        <a:solidFill>
+                          <a:schemeClr val="lt1"/>
+                        </a:solidFill>
+                        <a:ln w="6350">
+                          <a:solidFill>
+                            <a:prstClr val="black"/>
+                          </a:solidFill>
+                        </a:ln>
+                      </wps:spPr>
+                      <wps:txbx>
+                        <w:txbxContent>
+                          <w:p>
+                            <w:r>
+                              <w:t>Note the position of the board to check the count. This position emulates device’s position when a person’s walking.</w:t>
+                            </w:r>
+                          </w:p>
+                        </w:txbxContent>
+                      </wps:txbx>
+                      <wps:bodyPr rot="0" spcFirstLastPara="0" vertOverflow="overflow" horzOverflow="overflow" vert="horz" wrap="square" lIns="91440" tIns="45720" rIns="91440" bIns="45720" numCol="1" spcCol="0" rtlCol="0" fromWordArt="0" anchor="t" anchorCtr="0" forceAA="0" compatLnSpc="1">
+                        <a:prstTxWarp prst="textNoShape">
+                          <a:avLst/>
+                        </a:prstTxWarp>
+                        <a:noAutofit/>
+                      </wps:bodyPr>
+                    </wps:wsp>
+                  </a:graphicData>
+                </a:graphic>
+                <wp14:sizeRelH relativeFrom="margin">
+                  <wp14:pctWidth>0</wp14:pctWidth>
+                </wp14:sizeRelH>
+                <wp14:sizeRelV relativeFrom="margin">
+                  <wp14:pctHeight>0</wp14:pctHeight>
+                </wp14:sizeRelV>
+              </wp:anchor>
+            </w:drawing>
+          </mc:Choice>
+          <mc:Fallback>
+            <w:pict>
+              <v:shape w14:anchorId="555B84AC" id="Text Box 11" o:spid="_x0000_s1027" type="#_x0000_t202" style="position:absolute;left:0;text-align:left;margin-left:350.5pt;margin-top:20.4pt;width:163pt;height:63.85pt;z-index:251660288;visibility:visible;mso-wrap-style:square;mso-width-percent:0;mso-height-percent:0;mso-wrap-distance-left:9pt;mso-wrap-distance-top:0;mso-wrap-distance-right:9pt;mso-wrap-distance-bottom:0;mso-position-horizontal:absolute;mso-position-horizontal-relative:text;mso-position-vertical:absolute;mso-position-vertical-relative:text;mso-width-percent:0;mso-height-percent:0;mso-width-relative:margin;mso-height-relative:margin;v-text-anchor:top" o:gfxdata="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" fillcolor="white [3201]" strokeweight=".5pt">
+                <v:textbox>
+                  <w:txbxContent>
+                    <w:p>
+                      <w:r>
+                        <w:t>Note the position of the board to check the count. This position emulates device’s position when a person’s walking.</w:t>
+                      </w:r>
+                    </w:p>
+                  </w:txbxContent>
+                </v:textbox>
+              </v:shape>
+            </w:pict>
+          </mc:Fallback>
+        </mc:AlternateContent>
+      </w:r>
+      <w:r>
+        <w:rPr>
+          <w:noProof/>
+        </w:rPr>
+        <mc:AlternateContent>
+          <mc:Choice Requires="wps">
+            <w:drawing>
+              <wp:anchor distT="0" distB="0" distL="114300" distR="114300" simplePos="0" relativeHeight="251659264" behindDoc="0" locked="0" layoutInCell="1" allowOverlap="1" wp14:anchorId="64B77FD6" wp14:editId="4B559948">
+                <wp:simplePos x="0" y="0"/>
+                <wp:positionH relativeFrom="column">
+                  <wp:posOffset>3754288</wp:posOffset>
+                </wp:positionH>
+                <wp:positionV relativeFrom="paragraph">
+                  <wp:posOffset>536635</wp:posOffset>
+                </wp:positionV>
+                <wp:extent cx="636557" cy="101720"/>
+                <wp:effectExtent l="19050" t="19050" r="11430" b="31750"/>
+                <wp:wrapNone/>
+                <wp:docPr id="10" name="Arrow: Right 10"/>
+                <wp:cNvGraphicFramePr/>
+                <a:graphic xmlns:a="http://schemas.openxmlformats.org/drawingml/2006/main">
+                  <a:graphicData uri="http://schemas.microsoft.com/office/word/2010/wordprocessingShape">
+                    <wps:wsp>
+                      <wps:cNvSpPr/>
+                      <wps:spPr>
+                        <a:xfrm rot="10800000">
+                          <a:off x="0" y="0"/>
+                          <a:ext cx="636557" cy="101720"/>
+                        </a:xfrm>
+                        <a:prstGeom prst="rightArrow">
+                          <a:avLst/>
+                        </a:prstGeom>
+                      </wps:spPr>
+                      <wps:style>
+                        <a:lnRef idx="2">
+                          <a:schemeClr val="accent1">
+                            <a:shade val="50000"/>
+                          </a:schemeClr>
+                        </a:lnRef>
+                        <a:fillRef idx="1">
+                          <a:schemeClr val="accent1"/>
+                        </a:fillRef>
+                        <a:effectRef idx="0">
+                          <a:schemeClr val="accent1"/>
+                        </a:effectRef>
+                        <a:fontRef idx="minor">
+                          <a:schemeClr val="lt1"/>
+                        </a:fontRef>
+                      </wps:style>
+                      <wps:bodyPr rot="0" spcFirstLastPara="0" vertOverflow="overflow" horzOverflow="overflow" vert="horz" wrap="square" lIns="91440" tIns="45720" rIns="91440" bIns="45720" numCol="1" spcCol="0" rtlCol="0" fromWordArt="0" anchor="ctr" anchorCtr="0" forceAA="0" compatLnSpc="1">
+                        <a:prstTxWarp prst="textNoShape">
+                          <a:avLst/>
+                        </a:prstTxWarp>
+                        <a:noAutofit/>
+                      </wps:bodyPr>
+                    </wps:wsp>
+                  </a:graphicData>
+                </a:graphic>
+                <wp14:sizeRelH relativeFrom="margin">
+                  <wp14:pctWidth>0</wp14:pctWidth>
+                </wp14:sizeRelH>
+                <wp14:sizeRelV relativeFrom="margin">
+                  <wp14:pctHeight>0</wp14:pctHeight>
+                </wp14:sizeRelV>
+              </wp:anchor>
+            </w:drawing>
+          </mc:Choice>
+          <mc:Fallback>
+            <w:pict>
+              <v:shape w14:anchorId="783E2515" id="Arrow: Right 10" o:spid="_x0000_s1026" type="#_x0000_t13" style="position:absolute;margin-left:295.6pt;margin-top:42.25pt;width:50.1pt;height:8pt;rotation:180;z-index:251659264;visibility:visible;mso-wrap-style:square;mso-width-percent:0;mso-height-percent:0;mso-wrap-distance-left:9pt;mso-wrap-distance-top:0;mso-wrap-distance-right:9pt;mso-wrap-distance-bottom:0;mso-position-horizontal:absolute;mso-position-horizontal-relative:text;mso-position-vertical:absolute;mso-position-vertical-relative:text;mso-width-percent:0;mso-height-percent:0;mso-width-relative:margin;mso-height-relative:margin;v-text-anchor:middle" o:gfxdata="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" adj="19874" fillcolor="#4472c4 [3204]" strokecolor="#1f3763 [1604]" strokeweight="1pt"/>
+            </w:pict>
+          </mc:Fallback>
+        </mc:AlternateContent>
+      </w:r>
+      <w:r>
+        <w:rPr>
+          <w:noProof/>
+        </w:rPr>
+        <w:drawing>
+          <wp:inline distT="0" distB="0" distL="0" distR="0" wp14:anchorId="6A9D0936" wp14:editId="0EC76E13">
+            <wp:extent cx="3205217" cy="2554124"/>
+            <wp:effectExtent l="1588" t="0" r="0" b="0"/>
+            <wp:docPr id="9" name="Picture 9" descr="A picture containing electronics&#10;&#10;Description automatically generated"/>
+            <wp:cNvGraphicFramePr>
+              <a:graphicFrameLocks xmlns:a="http://schemas.openxmlformats.org/drawingml/2006/main" noChangeAspect="1"/>
+            </wp:cNvGraphicFramePr>
+            <a:graphic xmlns:a="http://schemas.openxmlformats.org/drawingml/2006/main">
+              <a:graphicData uri="http://schemas.openxmlformats.org/drawingml/2006/picture">
+                <pic:pic xmlns:pic="http://schemas.openxmlformats.org/drawingml/2006/picture">
+                  <pic:nvPicPr>
+                    <pic:cNvPr id="9" name="Picture 9" descr="A picture containing electronics&#10;&#10;Description automatically generated"/>
+                    <pic:cNvPicPr/>
+                  </pic:nvPicPr>
+                  <pic:blipFill rotWithShape="1">
+                    <a:blip r:embed="rId12" cstate="print">
+                      <a:extLst>
+                        <a:ext uri="{28A0092B-C50C-407E-A947-70E740481C1C}">
+                          <a14:useLocalDpi xmlns:a14="http://schemas.microsoft.com/office/drawing/2010/main" val="0"/>
+                        </a:ext>
+                      </a:extLst>
+                    </a:blip>
+                    <a:srcRect r="5881"/>
+                    <a:stretch/>
+                  </pic:blipFill>
+                  <pic:spPr bwMode="auto">
+                    <a:xfrm rot="5400000">
+                      <a:off x="0" y="0"/>
+                      <a:ext cx="3262205" cy="2599535"/>
+                    </a:xfrm>
+                    <a:prstGeom prst="rect">
+                      <a:avLst/>
+                    </a:prstGeom>
+                    <a:ln>
+                      <a:noFill/>
+                    </a:ln>
+                    <a:extLst>
+                      <a:ext uri="{53640926-AAD7-44D8-BBD7-CCE9431645EC}">
+                        <a14:shadowObscured xmlns:a14="http://schemas.microsoft.com/office/drawing/2010/main"/>
+                      </a:ext>
+                    </a:extLst>
+                  </pic:spPr>
+                </pic:pic>
+              </a:graphicData>
+            </a:graphic>
+          </wp:inline>
+        </w:drawing>
+      </w:r>
+    </w:p>
+    <w:p>
+      <w:pPr>
+        <w:pStyle w:val="Caption"/>
+        <w:jc w:val="center"/>
+      </w:pPr>
+      <w:r>
+        <w:t xml:space="preserve">Figure </w:t>
+      </w:r>
       <w:fldSimple w:instr=" SEQ Figure \* ARABIC ">
         <w:r>
           <w:rPr>
             <w:noProof/>
           </w:rPr>
-          <w:t>4</w:t>
+          <w:t>8</w:t>
         </w:r>
       </w:fldSimple>
       <w:r>
-        <w:t xml:space="preserve"> Pedometer terminal display test</w:t>
-      </w:r>
-    </w:p>
-    <w:p>
-      <w:r>
-        <w:t xml:space="preserve">Check if the accurate number of steps are detected by the pedometer device. </w:t>
-      </w:r>
-    </w:p>
-    <w:p>
-      <w:pPr>
-        <w:rPr>
-          <w:b/>
-          <w:bCs/>
-        </w:rPr>
-      </w:pPr>
-      <w:r>
-        <w:rPr>
-          <w:b/>
-          <w:bCs/>
-        </w:rPr>
-        <w:t>&lt;Insert board SS&gt;</w:t>
-      </w:r>
-    </w:p>
-    <w:p>
-      <w:pPr>
-        <w:rPr>
-          <w:b/>
-          <w:bCs/>
-        </w:rPr>
-      </w:pPr>
-      <w:r>
-        <w:rPr>
-          <w:b/>
-          <w:bCs/>
-        </w:rPr>
-        <w:t>&lt;Insert LCD display SS&gt;</w:t>
+        <w:t xml:space="preserve"> Pedometer Test with Board Orientation</w:t>
       </w:r>
     </w:p>
     <w:p>
@@ -856,10 +1551,7 @@
         <w:t xml:space="preserve"> and the step count should be printed as </w:t>
       </w:r>
       <w:r>
-        <w:t>"STEPS:</w:t>
-      </w:r>
-      <w:r>
-        <w:t xml:space="preserve"> 0”</w:t>
+        <w:t>"STEPS: 0”</w:t>
       </w:r>
       <w:r>
         <w:t xml:space="preserve"> on the very next print.</w:t>
@@ -892,7 +1584,7 @@
                     <pic:cNvPicPr/>
                   </pic:nvPicPr>
                   <pic:blipFill>
-                    <a:blip r:embed="rId9">
+                    <a:blip r:embed="rId13">
                       <a:extLst>
                         <a:ext uri="{28A0092B-C50C-407E-A947-70E740481C1C}">
                           <a14:useLocalDpi xmlns:a14="http://schemas.microsoft.com/office/drawing/2010/main" val="0"/>
@@ -927,29 +1619,173 @@
       <w:r>
         <w:t xml:space="preserve">Figure </w:t>
       </w:r>
+      <w:r>
+        <w:fldChar w:fldCharType="begin"/>
+      </w:r>
+      <w:r>
+        <w:instrText xml:space="preserve"> SEQ Figure \* ARABIC </w:instrText>
+      </w:r>
+      <w:r>
+        <w:fldChar w:fldCharType="separate"/>
+      </w:r>
+      <w:r>
+        <w:rPr>
+          <w:noProof/>
+        </w:rPr>
+        <w:t>9</w:t>
+      </w:r>
+      <w:r>
+        <w:rPr>
+          <w:noProof/>
+        </w:rPr>
+        <w:fldChar w:fldCharType="end"/>
+      </w:r>
+      <w:r>
+        <w:t xml:space="preserve"> TSI reset test</w:t>
+      </w:r>
+    </w:p>
+    <w:p>
+      <w:pPr>
+        <w:pStyle w:val="ListParagraph"/>
+        <w:numPr>
+          <w:ilvl w:val="0"/>
+          <w:numId w:val="3"/>
+        </w:numPr>
+      </w:pPr>
+      <w:r>
+        <w:t>The LCD should print 2 screens:</w:t>
+      </w:r>
+    </w:p>
+    <w:p>
+      <w:pPr>
+        <w:pStyle w:val="ListParagraph"/>
+        <w:numPr>
+          <w:ilvl w:val="1"/>
+          <w:numId w:val="3"/>
+        </w:numPr>
+      </w:pPr>
+      <w:r>
+        <w:t>Screen 1</w:t>
+      </w:r>
+    </w:p>
+    <w:p>
+      <w:pPr>
+        <w:pStyle w:val="ListParagraph"/>
+        <w:numPr>
+          <w:ilvl w:val="2"/>
+          <w:numId w:val="3"/>
+        </w:numPr>
+      </w:pPr>
+      <w:r>
+        <w:t xml:space="preserve">Line 1: </w:t>
+      </w:r>
+      <w:r>
+        <w:t>STEPS: 0</w:t>
+      </w:r>
+    </w:p>
+    <w:p>
+      <w:pPr>
+        <w:pStyle w:val="ListParagraph"/>
+        <w:numPr>
+          <w:ilvl w:val="2"/>
+          <w:numId w:val="3"/>
+        </w:numPr>
+      </w:pPr>
+      <w:r>
+        <w:t>Line 2: RESET</w:t>
+      </w:r>
+    </w:p>
+    <w:p>
+      <w:pPr>
+        <w:keepNext/>
+        <w:spacing w:after="0"/>
+        <w:jc w:val="center"/>
+      </w:pPr>
+      <w:r>
+        <w:rPr>
+          <w:noProof/>
+        </w:rPr>
+        <w:lastRenderedPageBreak/>
+        <w:drawing>
+          <wp:inline distT="0" distB="0" distL="0" distR="0" wp14:anchorId="60456176" wp14:editId="2524D48C">
+            <wp:extent cx="1651987" cy="2832377"/>
+            <wp:effectExtent l="318" t="0" r="6032" b="6033"/>
+            <wp:docPr id="14" name="Picture 14">
+              <a:extLst xmlns:a="http://schemas.openxmlformats.org/drawingml/2006/main">
+                <a:ext uri="{C183D7F6-B498-43B3-948B-1728B52AA6E4}">
+                  <adec:decorative xmlns:adec="http://schemas.microsoft.com/office/drawing/2017/decorative" val="1"/>
+                </a:ext>
+              </a:extLst>
+            </wp:docPr>
+            <wp:cNvGraphicFramePr>
+              <a:graphicFrameLocks xmlns:a="http://schemas.openxmlformats.org/drawingml/2006/main" noChangeAspect="1"/>
+            </wp:cNvGraphicFramePr>
+            <a:graphic xmlns:a="http://schemas.openxmlformats.org/drawingml/2006/main">
+              <a:graphicData uri="http://schemas.openxmlformats.org/drawingml/2006/picture">
+                <pic:pic xmlns:pic="http://schemas.openxmlformats.org/drawingml/2006/picture">
+                  <pic:nvPicPr>
+                    <pic:cNvPr id="14" name="Picture 14">
+                      <a:extLst>
+                        <a:ext uri="{C183D7F6-B498-43B3-948B-1728B52AA6E4}">
+                          <adec:decorative xmlns:adec="http://schemas.microsoft.com/office/drawing/2017/decorative" val="1"/>
+                        </a:ext>
+                      </a:extLst>
+                    </pic:cNvPr>
+                    <pic:cNvPicPr/>
+                  </pic:nvPicPr>
+                  <pic:blipFill rotWithShape="1">
+                    <a:blip r:embed="rId14" cstate="print">
+                      <a:extLst>
+                        <a:ext uri="{28A0092B-C50C-407E-A947-70E740481C1C}">
+                          <a14:useLocalDpi xmlns:a14="http://schemas.microsoft.com/office/drawing/2010/main" val="0"/>
+                        </a:ext>
+                      </a:extLst>
+                    </a:blip>
+                    <a:srcRect l="51722" t="3441" r="14241" b="18751"/>
+                    <a:stretch/>
+                  </pic:blipFill>
+                  <pic:spPr bwMode="auto">
+                    <a:xfrm rot="5400000">
+                      <a:off x="0" y="0"/>
+                      <a:ext cx="1668524" cy="2860729"/>
+                    </a:xfrm>
+                    <a:prstGeom prst="rect">
+                      <a:avLst/>
+                    </a:prstGeom>
+                    <a:ln>
+                      <a:noFill/>
+                    </a:ln>
+                    <a:extLst>
+                      <a:ext uri="{53640926-AAD7-44D8-BBD7-CCE9431645EC}">
+                        <a14:shadowObscured xmlns:a14="http://schemas.microsoft.com/office/drawing/2010/main"/>
+                      </a:ext>
+                    </a:extLst>
+                  </pic:spPr>
+                </pic:pic>
+              </a:graphicData>
+            </a:graphic>
+          </wp:inline>
+        </w:drawing>
+      </w:r>
+    </w:p>
+    <w:p>
+      <w:pPr>
+        <w:pStyle w:val="Caption"/>
+        <w:jc w:val="center"/>
+      </w:pPr>
+      <w:r>
+        <w:t xml:space="preserve">Figure </w:t>
+      </w:r>
       <w:fldSimple w:instr=" SEQ Figure \* ARABIC ">
         <w:r>
           <w:rPr>
             <w:noProof/>
           </w:rPr>
-          <w:t>5</w:t>
+          <w:t>10</w:t>
         </w:r>
       </w:fldSimple>
       <w:r>
-        <w:t xml:space="preserve"> TSI reset test</w:t>
-      </w:r>
-    </w:p>
-    <w:p>
-      <w:pPr>
-        <w:pStyle w:val="ListParagraph"/>
-        <w:numPr>
-          <w:ilvl w:val="0"/>
-          <w:numId w:val="3"/>
-        </w:numPr>
-      </w:pPr>
-      <w:r>
-        <w:lastRenderedPageBreak/>
-        <w:t>The LCD should print 2 screens:</w:t>
+        <w:t xml:space="preserve"> Reset LCD Screen on TSI interrupt</w:t>
       </w:r>
     </w:p>
     <w:p>
@@ -961,7 +1797,7 @@
         </w:numPr>
       </w:pPr>
       <w:r>
-        <w:t>Screen 1</w:t>
+        <w:t>Screen 2 (After Reset)</w:t>
       </w:r>
     </w:p>
     <w:p>
@@ -976,10 +1812,10 @@
         <w:t xml:space="preserve">Line 1: </w:t>
       </w:r>
       <w:r>
-        <w:t>STEPS:</w:t>
-      </w:r>
-      <w:r>
-        <w:t xml:space="preserve"> 0</w:t>
+        <w:t xml:space="preserve">STEPS: </w:t>
+      </w:r>
+      <w:r>
+        <w:t>&lt;Step Count&gt;</w:t>
       </w:r>
     </w:p>
     <w:p>
@@ -991,68 +1827,95 @@
         </w:numPr>
       </w:pPr>
       <w:r>
-        <w:t>Line 2: RESET</w:t>
-      </w:r>
-    </w:p>
-    <w:p>
-      <w:pPr>
-        <w:ind w:left="1799"/>
-      </w:pPr>
-      <w:r>
-        <w:t>&lt;Insert the LCD SS&gt;</w:t>
-      </w:r>
-    </w:p>
-    <w:p>
-      <w:pPr>
-        <w:pStyle w:val="ListParagraph"/>
-        <w:numPr>
-          <w:ilvl w:val="1"/>
-          <w:numId w:val="3"/>
-        </w:numPr>
-      </w:pPr>
-      <w:r>
-        <w:t>Screen 2 (After Reset)</w:t>
-      </w:r>
-    </w:p>
-    <w:p>
-      <w:pPr>
-        <w:pStyle w:val="ListParagraph"/>
-        <w:numPr>
-          <w:ilvl w:val="2"/>
-          <w:numId w:val="3"/>
-        </w:numPr>
-      </w:pPr>
-      <w:r>
-        <w:t xml:space="preserve">Line 1: </w:t>
-      </w:r>
-      <w:r>
-        <w:t xml:space="preserve">STEPS: </w:t>
-      </w:r>
-      <w:r>
-        <w:t>&lt;Step Count&gt;</w:t>
-      </w:r>
-    </w:p>
-    <w:p>
-      <w:pPr>
-        <w:pStyle w:val="ListParagraph"/>
-        <w:numPr>
-          <w:ilvl w:val="2"/>
-          <w:numId w:val="3"/>
-        </w:numPr>
-      </w:pPr>
-      <w:r>
         <w:t xml:space="preserve">Line 2: </w:t>
       </w:r>
       <w:r>
-        <w:t>Counting Steps...</w:t>
-      </w:r>
-    </w:p>
-    <w:p>
-      <w:pPr>
-        <w:ind w:left="1799"/>
-      </w:pPr>
-      <w:r>
-        <w:t>&lt;Insert the LCD SS&gt;</w:t>
+        <w:t xml:space="preserve">Counting </w:t>
+      </w:r>
+      <w:proofErr w:type="gramStart"/>
+      <w:r>
+        <w:t>Steps..</w:t>
+      </w:r>
+      <w:proofErr w:type="gramEnd"/>
+    </w:p>
+    <w:p>
+      <w:pPr>
+        <w:keepNext/>
+        <w:spacing w:after="0"/>
+        <w:jc w:val="center"/>
+      </w:pPr>
+      <w:r>
+        <w:rPr>
+          <w:noProof/>
+        </w:rPr>
+        <w:drawing>
+          <wp:inline distT="0" distB="0" distL="0" distR="0" wp14:anchorId="5275F12D" wp14:editId="2413C634">
+            <wp:extent cx="1441427" cy="2921713"/>
+            <wp:effectExtent l="2540" t="0" r="0" b="0"/>
+            <wp:docPr id="15" name="Picture 15" descr="A picture containing text, electronics&#10;&#10;Description automatically generated"/>
+            <wp:cNvGraphicFramePr>
+              <a:graphicFrameLocks xmlns:a="http://schemas.openxmlformats.org/drawingml/2006/main" noChangeAspect="1"/>
+            </wp:cNvGraphicFramePr>
+            <a:graphic xmlns:a="http://schemas.openxmlformats.org/drawingml/2006/main">
+              <a:graphicData uri="http://schemas.openxmlformats.org/drawingml/2006/picture">
+                <pic:pic xmlns:pic="http://schemas.openxmlformats.org/drawingml/2006/picture">
+                  <pic:nvPicPr>
+                    <pic:cNvPr id="15" name="Picture 15" descr="A picture containing text, electronics&#10;&#10;Description automatically generated"/>
+                    <pic:cNvPicPr/>
+                  </pic:nvPicPr>
+                  <pic:blipFill rotWithShape="1">
+                    <a:blip r:embed="rId15" cstate="print">
+                      <a:extLst>
+                        <a:ext uri="{28A0092B-C50C-407E-A947-70E740481C1C}">
+                          <a14:useLocalDpi xmlns:a14="http://schemas.microsoft.com/office/drawing/2010/main" val="0"/>
+                        </a:ext>
+                      </a:extLst>
+                    </a:blip>
+                    <a:srcRect l="58000" r="5959" b="2595"/>
+                    <a:stretch/>
+                  </pic:blipFill>
+                  <pic:spPr bwMode="auto">
+                    <a:xfrm rot="5400000">
+                      <a:off x="0" y="0"/>
+                      <a:ext cx="1452470" cy="2944096"/>
+                    </a:xfrm>
+                    <a:prstGeom prst="rect">
+                      <a:avLst/>
+                    </a:prstGeom>
+                    <a:ln>
+                      <a:noFill/>
+                    </a:ln>
+                    <a:extLst>
+                      <a:ext uri="{53640926-AAD7-44D8-BBD7-CCE9431645EC}">
+                        <a14:shadowObscured xmlns:a14="http://schemas.microsoft.com/office/drawing/2010/main"/>
+                      </a:ext>
+                    </a:extLst>
+                  </pic:spPr>
+                </pic:pic>
+              </a:graphicData>
+            </a:graphic>
+          </wp:inline>
+        </w:drawing>
+      </w:r>
+    </w:p>
+    <w:p>
+      <w:pPr>
+        <w:pStyle w:val="Caption"/>
+        <w:jc w:val="center"/>
+      </w:pPr>
+      <w:r>
+        <w:t xml:space="preserve">Figure </w:t>
+      </w:r>
+      <w:fldSimple w:instr=" SEQ Figure \* ARABIC ">
+        <w:r>
+          <w:rPr>
+            <w:noProof/>
+          </w:rPr>
+          <w:t>11</w:t>
+        </w:r>
+      </w:fldSimple>
+      <w:r>
+        <w:t xml:space="preserve"> Steps on pedometer being reset</w:t>
       </w:r>
     </w:p>
     <w:p/>
@@ -1194,12 +2057,110 @@
     <w:p>
       <w:pPr>
         <w:pStyle w:val="ListParagraph"/>
-        <w:ind w:left="2160"/>
-        <w:jc w:val="both"/>
-      </w:pPr>
-      <w:r>
-        <w:t>&lt;Insert the LCD SS&gt;</w:t>
-      </w:r>
+        <w:keepNext/>
+        <w:spacing w:after="0"/>
+        <w:ind w:left="0"/>
+        <w:jc w:val="center"/>
+      </w:pPr>
+      <w:r>
+        <w:rPr>
+          <w:noProof/>
+        </w:rPr>
+        <w:lastRenderedPageBreak/>
+        <w:drawing>
+          <wp:inline distT="0" distB="0" distL="0" distR="0" wp14:anchorId="69020D68" wp14:editId="0EC9403A">
+            <wp:extent cx="1651987" cy="2832377"/>
+            <wp:effectExtent l="318" t="0" r="6032" b="6033"/>
+            <wp:docPr id="16" name="Picture 16">
+              <a:extLst xmlns:a="http://schemas.openxmlformats.org/drawingml/2006/main">
+                <a:ext uri="{C183D7F6-B498-43B3-948B-1728B52AA6E4}">
+                  <adec:decorative xmlns:adec="http://schemas.microsoft.com/office/drawing/2017/decorative" val="1"/>
+                </a:ext>
+              </a:extLst>
+            </wp:docPr>
+            <wp:cNvGraphicFramePr>
+              <a:graphicFrameLocks xmlns:a="http://schemas.openxmlformats.org/drawingml/2006/main" noChangeAspect="1"/>
+            </wp:cNvGraphicFramePr>
+            <a:graphic xmlns:a="http://schemas.openxmlformats.org/drawingml/2006/main">
+              <a:graphicData uri="http://schemas.openxmlformats.org/drawingml/2006/picture">
+                <pic:pic xmlns:pic="http://schemas.openxmlformats.org/drawingml/2006/picture">
+                  <pic:nvPicPr>
+                    <pic:cNvPr id="14" name="Picture 14">
+                      <a:extLst>
+                        <a:ext uri="{C183D7F6-B498-43B3-948B-1728B52AA6E4}">
+                          <adec:decorative xmlns:adec="http://schemas.microsoft.com/office/drawing/2017/decorative" val="1"/>
+                        </a:ext>
+                      </a:extLst>
+                    </pic:cNvPr>
+                    <pic:cNvPicPr/>
+                  </pic:nvPicPr>
+                  <pic:blipFill rotWithShape="1">
+                    <a:blip r:embed="rId14" cstate="print">
+                      <a:extLst>
+                        <a:ext uri="{28A0092B-C50C-407E-A947-70E740481C1C}">
+                          <a14:useLocalDpi xmlns:a14="http://schemas.microsoft.com/office/drawing/2010/main" val="0"/>
+                        </a:ext>
+                      </a:extLst>
+                    </a:blip>
+                    <a:srcRect l="51722" t="3441" r="14241" b="18751"/>
+                    <a:stretch/>
+                  </pic:blipFill>
+                  <pic:spPr bwMode="auto">
+                    <a:xfrm rot="5400000">
+                      <a:off x="0" y="0"/>
+                      <a:ext cx="1668524" cy="2860729"/>
+                    </a:xfrm>
+                    <a:prstGeom prst="rect">
+                      <a:avLst/>
+                    </a:prstGeom>
+                    <a:ln>
+                      <a:noFill/>
+                    </a:ln>
+                    <a:extLst>
+                      <a:ext uri="{53640926-AAD7-44D8-BBD7-CCE9431645EC}">
+                        <a14:shadowObscured xmlns:a14="http://schemas.microsoft.com/office/drawing/2010/main"/>
+                      </a:ext>
+                    </a:extLst>
+                  </pic:spPr>
+                </pic:pic>
+              </a:graphicData>
+            </a:graphic>
+          </wp:inline>
+        </w:drawing>
+      </w:r>
+    </w:p>
+    <w:p>
+      <w:pPr>
+        <w:pStyle w:val="Caption"/>
+        <w:jc w:val="center"/>
+      </w:pPr>
+      <w:r>
+        <w:t xml:space="preserve">Figure </w:t>
+      </w:r>
+      <w:fldSimple w:instr=" SEQ Figure \* ARABIC ">
+        <w:r>
+          <w:rPr>
+            <w:noProof/>
+          </w:rPr>
+          <w:t>12</w:t>
+        </w:r>
+      </w:fldSimple>
+      <w:r>
+        <w:t xml:space="preserve"> Reset LCD Screen on </w:t>
+      </w:r>
+      <w:r>
+        <w:t>Push Button</w:t>
+      </w:r>
+      <w:r>
+        <w:t xml:space="preserve"> interrupt</w:t>
+      </w:r>
+    </w:p>
+    <w:p>
+      <w:pPr>
+        <w:pStyle w:val="ListParagraph"/>
+        <w:ind w:left="0"/>
+        <w:jc w:val="center"/>
+      </w:pPr>
     </w:p>
     <w:p>
       <w:pPr>
@@ -1248,10 +2209,85 @@
     </w:p>
     <w:p>
       <w:pPr>
-        <w:ind w:left="1799"/>
-      </w:pPr>
-      <w:r>
-        <w:t>&lt;Insert the LCD SS&gt;</w:t>
+        <w:keepNext/>
+        <w:spacing w:after="0"/>
+        <w:jc w:val="center"/>
+      </w:pPr>
+      <w:r>
+        <w:rPr>
+          <w:noProof/>
+        </w:rPr>
+        <w:drawing>
+          <wp:inline distT="0" distB="0" distL="0" distR="0" wp14:anchorId="100255BC" wp14:editId="449FB529">
+            <wp:extent cx="1441427" cy="2921713"/>
+            <wp:effectExtent l="2540" t="0" r="0" b="0"/>
+            <wp:docPr id="17" name="Picture 17" descr="A picture containing text, electronics&#10;&#10;Description automatically generated"/>
+            <wp:cNvGraphicFramePr>
+              <a:graphicFrameLocks xmlns:a="http://schemas.openxmlformats.org/drawingml/2006/main" noChangeAspect="1"/>
+            </wp:cNvGraphicFramePr>
+            <a:graphic xmlns:a="http://schemas.openxmlformats.org/drawingml/2006/main">
+              <a:graphicData uri="http://schemas.openxmlformats.org/drawingml/2006/picture">
+                <pic:pic xmlns:pic="http://schemas.openxmlformats.org/drawingml/2006/picture">
+                  <pic:nvPicPr>
+                    <pic:cNvPr id="15" name="Picture 15" descr="A picture containing text, electronics&#10;&#10;Description automatically generated"/>
+                    <pic:cNvPicPr/>
+                  </pic:nvPicPr>
+                  <pic:blipFill rotWithShape="1">
+                    <a:blip r:embed="rId15" cstate="print">
+                      <a:extLst>
+                        <a:ext uri="{28A0092B-C50C-407E-A947-70E740481C1C}">
+                          <a14:useLocalDpi xmlns:a14="http://schemas.microsoft.com/office/drawing/2010/main" val="0"/>
+                        </a:ext>
+                      </a:extLst>
+                    </a:blip>
+                    <a:srcRect l="58000" r="5959" b="2595"/>
+                    <a:stretch/>
+                  </pic:blipFill>
+                  <pic:spPr bwMode="auto">
+                    <a:xfrm rot="5400000">
+                      <a:off x="0" y="0"/>
+                      <a:ext cx="1452470" cy="2944096"/>
+                    </a:xfrm>
+                    <a:prstGeom prst="rect">
+                      <a:avLst/>
+                    </a:prstGeom>
+                    <a:ln>
+                      <a:noFill/>
+                    </a:ln>
+                    <a:extLst>
+                      <a:ext uri="{53640926-AAD7-44D8-BBD7-CCE9431645EC}">
+                        <a14:shadowObscured xmlns:a14="http://schemas.microsoft.com/office/drawing/2010/main"/>
+                      </a:ext>
+                    </a:extLst>
+                  </pic:spPr>
+                </pic:pic>
+              </a:graphicData>
+            </a:graphic>
+          </wp:inline>
+        </w:drawing>
+      </w:r>
+    </w:p>
+    <w:p>
+      <w:pPr>
+        <w:pStyle w:val="Caption"/>
+        <w:jc w:val="center"/>
+      </w:pPr>
+      <w:r>
+        <w:t xml:space="preserve">Figure </w:t>
+      </w:r>
+      <w:fldSimple w:instr=" SEQ Figure \* ARABIC ">
+        <w:r>
+          <w:rPr>
+            <w:noProof/>
+          </w:rPr>
+          <w:t>13</w:t>
+        </w:r>
+      </w:fldSimple>
+      <w:r>
+        <w:t xml:space="preserve"> </w:t>
+      </w:r>
+      <w:r>
+        <w:t>Steps on pedometer being reset</w:t>
       </w:r>
     </w:p>
     <w:p/>
@@ -1271,7 +2307,7 @@
   <w:abstractNum w:abstractNumId="0" w15:restartNumberingAfterBreak="0">
     <w:nsid w:val="2D6B253F"/>
     <w:multiLevelType w:val="hybridMultilevel"/>
-    <w:tmpl w:val="F22624EC"/>
+    <w:tmpl w:val="3F46D326"/>
     <w:lvl w:ilvl="0" w:tplc="04090001">
       <w:start w:val="1"/>
       <w:numFmt w:val="bullet"/>

</xml_diff>